<commit_message>
Rename WordMatMac to WordMat
Also uninstall updated
</commit_message>
<xml_diff>
--- a/Mac/Installer-files/WordMat/WordMat installation files.docx
+++ b/Mac/Installer-files/WordMat/WordMat installation files.docx
@@ -1,6 +1,6 @@
 
 <file path=word/document.xml><?xml version="1.0" encoding="utf-8"?>
-<w:document xmlns:wpc="http://schemas.microsoft.com/office/word/2010/wordprocessingCanvas" xmlns:cx="http://schemas.microsoft.com/office/drawing/2014/chartex" xmlns:cx1="http://schemas.microsoft.com/office/drawing/2015/9/8/chartex" xmlns:cx2="http://schemas.microsoft.com/office/drawing/2015/10/21/chartex" xmlns:cx3="http://schemas.microsoft.com/office/drawing/2016/5/9/chartex" xmlns:cx4="http://schemas.microsoft.com/office/drawing/2016/5/10/chartex" xmlns:cx5="http://schemas.microsoft.com/office/drawing/2016/5/11/chartex" xmlns:cx6="http://schemas.microsoft.com/office/drawing/2016/5/12/chartex" xmlns:cx7="http://schemas.microsoft.com/office/drawing/2016/5/13/chartex" xmlns:cx8="http://schemas.microsoft.com/office/drawing/2016/5/14/chartex" xmlns:mc="http://schemas.openxmlformats.org/markup-compatibility/2006" xmlns:aink="http://schemas.microsoft.com/office/drawing/2016/ink" xmlns:am3d="http://schemas.microsoft.com/office/drawing/2017/model3d" xmlns:o="urn:schemas-microsoft-com:office:office" xmlns:r="http://schemas.openxmlformats.org/officeDocument/2006/relationships" xmlns:m="http://schemas.openxmlformats.org/officeDocument/2006/math" xmlns:v="urn:schemas-microsoft-com:vml" xmlns:wp14="http://schemas.microsoft.com/office/word/2010/wordprocessingDrawing" xmlns:wp="http://schemas.openxmlformats.org/drawingml/2006/wordprocessingDrawing" xmlns:w10="urn:schemas-microsoft-com:office:word" xmlns:w="http://schemas.openxmlformats.org/wordprocessingml/2006/main" xmlns:w14="http://schemas.microsoft.com/office/word/2010/wordml" xmlns:w15="http://schemas.microsoft.com/office/word/2012/wordml" xmlns:w16cex="http://schemas.microsoft.com/office/word/2018/wordml/cex" xmlns:w16cid="http://schemas.microsoft.com/office/word/2016/wordml/cid" xmlns:w16="http://schemas.microsoft.com/office/word/2018/wordml" xmlns:w16se="http://schemas.microsoft.com/office/word/2015/wordml/symex" xmlns:wpg="http://schemas.microsoft.com/office/word/2010/wordprocessingGroup" xmlns:wpi="http://schemas.microsoft.com/office/word/2010/wordprocessingInk" xmlns:wne="http://schemas.microsoft.com/office/word/2006/wordml" xmlns:wps="http://schemas.microsoft.com/office/word/2010/wordprocessingShape" mc:Ignorable="w14 w15 w16se w16cid w16 w16cex wp14">
+<w:document xmlns:wpc="http://schemas.microsoft.com/office/word/2010/wordprocessingCanvas" xmlns:cx="http://schemas.microsoft.com/office/drawing/2014/chartex" xmlns:cx1="http://schemas.microsoft.com/office/drawing/2015/9/8/chartex" xmlns:cx2="http://schemas.microsoft.com/office/drawing/2015/10/21/chartex" xmlns:cx3="http://schemas.microsoft.com/office/drawing/2016/5/9/chartex" xmlns:cx4="http://schemas.microsoft.com/office/drawing/2016/5/10/chartex" xmlns:cx5="http://schemas.microsoft.com/office/drawing/2016/5/11/chartex" xmlns:cx6="http://schemas.microsoft.com/office/drawing/2016/5/12/chartex" xmlns:cx7="http://schemas.microsoft.com/office/drawing/2016/5/13/chartex" xmlns:cx8="http://schemas.microsoft.com/office/drawing/2016/5/14/chartex" xmlns:mc="http://schemas.openxmlformats.org/markup-compatibility/2006" xmlns:aink="http://schemas.microsoft.com/office/drawing/2016/ink" xmlns:am3d="http://schemas.microsoft.com/office/drawing/2017/model3d" xmlns:o="urn:schemas-microsoft-com:office:office" xmlns:oel="http://schemas.microsoft.com/office/2019/extlst" xmlns:r="http://schemas.openxmlformats.org/officeDocument/2006/relationships" xmlns:m="http://schemas.openxmlformats.org/officeDocument/2006/math" xmlns:v="urn:schemas-microsoft-com:vml" xmlns:wp14="http://schemas.microsoft.com/office/word/2010/wordprocessingDrawing" xmlns:wp="http://schemas.openxmlformats.org/drawingml/2006/wordprocessingDrawing" xmlns:w10="urn:schemas-microsoft-com:office:word" xmlns:w="http://schemas.openxmlformats.org/wordprocessingml/2006/main" xmlns:w14="http://schemas.microsoft.com/office/word/2010/wordml" xmlns:w15="http://schemas.microsoft.com/office/word/2012/wordml" xmlns:w16cex="http://schemas.microsoft.com/office/word/2018/wordml/cex" xmlns:w16cid="http://schemas.microsoft.com/office/word/2016/wordml/cid" xmlns:w16="http://schemas.microsoft.com/office/word/2018/wordml" xmlns:w16sdtdh="http://schemas.microsoft.com/office/word/2020/wordml/sdtdatahash" xmlns:w16se="http://schemas.microsoft.com/office/word/2015/wordml/symex" xmlns:wpg="http://schemas.microsoft.com/office/word/2010/wordprocessingGroup" xmlns:wpi="http://schemas.microsoft.com/office/word/2010/wordprocessingInk" xmlns:wne="http://schemas.microsoft.com/office/word/2006/wordml" xmlns:wps="http://schemas.microsoft.com/office/word/2010/wordprocessingShape" mc:Ignorable="w14 w15 w16se w16cid w16 w16cex w16sdtdh wp14">
   <w:body>
     <w:p>
       <w:pPr>
@@ -49,7 +49,39 @@
         <w:rPr>
           <w:lang w:val="en-US"/>
         </w:rPr>
-        <w:t xml:space="preserve"> is not installed in the applications folder due to permission issues.</w:t>
+        <w:t xml:space="preserve"> is not </w:t>
+      </w:r>
+      <w:r>
+        <w:rPr>
+          <w:lang w:val="en-US"/>
+        </w:rPr>
+        <w:t xml:space="preserve">only </w:t>
+      </w:r>
+      <w:r>
+        <w:rPr>
+          <w:lang w:val="en-US"/>
+        </w:rPr>
+        <w:t>installed in the applications folder</w:t>
+      </w:r>
+      <w:r>
+        <w:rPr>
+          <w:lang w:val="en-US"/>
+        </w:rPr>
+        <w:t xml:space="preserve">. Deleting this folder will just remove the </w:t>
+      </w:r>
+      <w:proofErr w:type="spellStart"/>
+      <w:r>
+        <w:rPr>
+          <w:lang w:val="en-US"/>
+        </w:rPr>
+        <w:t>UnInstall</w:t>
+      </w:r>
+      <w:proofErr w:type="spellEnd"/>
+      <w:r>
+        <w:rPr>
+          <w:lang w:val="en-US"/>
+        </w:rPr>
+        <w:t xml:space="preserve"> information.</w:t>
       </w:r>
     </w:p>
     <w:p>
@@ -65,6 +97,12 @@
           <w:lang w:val="en-US"/>
         </w:rPr>
       </w:pPr>
+      <w:r>
+        <w:rPr>
+          <w:lang w:val="en-US"/>
+        </w:rPr>
+        <w:t xml:space="preserve">To uninstall </w:t>
+      </w:r>
       <w:proofErr w:type="spellStart"/>
       <w:r>
         <w:rPr>
@@ -77,17 +115,98 @@
         <w:rPr>
           <w:lang w:val="en-US"/>
         </w:rPr>
-        <w:t xml:space="preserve"> is installed in the following locations:</w:t>
+        <w:t xml:space="preserve"> run the uninstall script this way:</w:t>
       </w:r>
     </w:p>
     <w:p>
       <w:pPr>
-        <w:pStyle w:val="p1"/>
-        <w:rPr>
-          <w:rStyle w:val="s1"/>
-          <w:lang w:val="en-US"/>
-        </w:rPr>
-      </w:pPr>
+        <w:pStyle w:val="Listeafsnit"/>
+        <w:numPr>
+          <w:ilvl w:val="0"/>
+          <w:numId w:val="1"/>
+        </w:numPr>
+        <w:rPr>
+          <w:lang w:val="en-US"/>
+        </w:rPr>
+      </w:pPr>
+      <w:r>
+        <w:rPr>
+          <w:lang w:val="en-US"/>
+        </w:rPr>
+        <w:t>Open terminal in /applications/</w:t>
+      </w:r>
+      <w:proofErr w:type="spellStart"/>
+      <w:r>
+        <w:rPr>
+          <w:lang w:val="en-US"/>
+        </w:rPr>
+        <w:t>WordMat</w:t>
+      </w:r>
+      <w:proofErr w:type="spellEnd"/>
+    </w:p>
+    <w:p>
+      <w:pPr>
+        <w:pStyle w:val="Listeafsnit"/>
+        <w:numPr>
+          <w:ilvl w:val="0"/>
+          <w:numId w:val="1"/>
+        </w:numPr>
+        <w:rPr>
+          <w:lang w:val="en-US"/>
+        </w:rPr>
+      </w:pPr>
+      <w:r>
+        <w:rPr>
+          <w:lang w:val="en-US"/>
+        </w:rPr>
+        <w:t>Run ‘./UnInstallScript.sh’</w:t>
+      </w:r>
+    </w:p>
+    <w:p>
+      <w:pPr>
+        <w:pStyle w:val="Listeafsnit"/>
+        <w:numPr>
+          <w:ilvl w:val="0"/>
+          <w:numId w:val="1"/>
+        </w:numPr>
+        <w:rPr>
+          <w:lang w:val="en-US"/>
+        </w:rPr>
+      </w:pPr>
+      <w:r>
+        <w:rPr>
+          <w:lang w:val="en-US"/>
+        </w:rPr>
+        <w:t xml:space="preserve">Enter </w:t>
+      </w:r>
+      <w:proofErr w:type="gramStart"/>
+      <w:r>
+        <w:rPr>
+          <w:lang w:val="en-US"/>
+        </w:rPr>
+        <w:t>password</w:t>
+      </w:r>
+      <w:proofErr w:type="gramEnd"/>
+    </w:p>
+    <w:p>
+      <w:pPr>
+        <w:rPr>
+          <w:lang w:val="en-US"/>
+        </w:rPr>
+      </w:pPr>
+    </w:p>
+    <w:p>
+      <w:pPr>
+        <w:rPr>
+          <w:lang w:val="en-US"/>
+        </w:rPr>
+      </w:pPr>
+      <w:r>
+        <w:rPr>
+          <w:lang w:val="en-US"/>
+        </w:rPr>
+        <w:t>Another uninstall method is to manually delete the files &amp; folders below.</w:t>
+      </w:r>
     </w:p>
     <w:p>
       <w:pPr>
@@ -109,121 +228,37 @@
       <w:tr>
         <w:tc>
           <w:tcPr>
-            <w:tcW w:w="5389" w:type="dxa"/>
+            <w:tcW w:w="5539" w:type="dxa"/>
           </w:tcPr>
           <w:p>
             <w:pPr>
               <w:pStyle w:val="p1"/>
               <w:rPr>
                 <w:rStyle w:val="s1"/>
-                <w:lang w:val="en-US"/>
-              </w:rPr>
-            </w:pPr>
-            <w:r>
-              <w:rPr>
-                <w:rStyle w:val="s1"/>
-                <w:lang w:val="en-US"/>
-              </w:rPr>
-              <w:t>/Library/Application</w:t>
-            </w:r>
-            <w:r>
-              <w:rPr>
-                <w:rStyle w:val="s1"/>
-                <w:lang w:val="en-US"/>
-              </w:rPr>
-              <w:t xml:space="preserve"> S</w:t>
-            </w:r>
-            <w:r>
-              <w:rPr>
-                <w:rStyle w:val="s1"/>
-                <w:lang w:val="en-US"/>
-              </w:rPr>
-              <w:t>upport/Microsoft/Office365/</w:t>
-            </w:r>
-          </w:p>
-          <w:p>
-            <w:pPr>
-              <w:pStyle w:val="p1"/>
-              <w:rPr>
-                <w:lang w:val="en-US"/>
-              </w:rPr>
-            </w:pPr>
-            <w:r>
-              <w:rPr>
-                <w:rStyle w:val="s1"/>
-                <w:lang w:val="en-US"/>
-              </w:rPr>
-              <w:t>User</w:t>
-            </w:r>
-            <w:r>
-              <w:rPr>
-                <w:rStyle w:val="s1"/>
-                <w:lang w:val="en-US"/>
-              </w:rPr>
-              <w:t xml:space="preserve"> </w:t>
+                <w:b/>
+                <w:bCs/>
+                <w:lang w:val="en-US"/>
+              </w:rPr>
+            </w:pPr>
+            <w:r>
+              <w:rPr>
+                <w:rStyle w:val="s1"/>
+                <w:b/>
+                <w:bCs/>
+                <w:lang w:val="en-US"/>
+              </w:rPr>
+              <w:t>F</w:t>
             </w:r>
             <w:proofErr w:type="spellStart"/>
             <w:r>
               <w:rPr>
                 <w:rStyle w:val="s1"/>
-                <w:lang w:val="en-US"/>
-              </w:rPr>
-              <w:t>Content.localiz</w:t>
-            </w:r>
-            <w:r>
-              <w:rPr>
-                <w:rStyle w:val="s1"/>
-                <w:lang w:val="en-US"/>
-              </w:rPr>
-              <w:t>ed</w:t>
+                <w:b/>
+                <w:bCs/>
+              </w:rPr>
+              <w:t>older</w:t>
             </w:r>
             <w:proofErr w:type="spellEnd"/>
-            <w:r>
-              <w:rPr>
-                <w:rStyle w:val="s1"/>
-                <w:lang w:val="en-US"/>
-              </w:rPr>
-              <w:t>/Add-</w:t>
-            </w:r>
-            <w:proofErr w:type="spellStart"/>
-            <w:r>
-              <w:rPr>
-                <w:rStyle w:val="s1"/>
-                <w:lang w:val="en-US"/>
-              </w:rPr>
-              <w:t>Ins.localized</w:t>
-            </w:r>
-            <w:proofErr w:type="spellEnd"/>
-            <w:r>
-              <w:rPr>
-                <w:rStyle w:val="s1"/>
-                <w:lang w:val="en-US"/>
-              </w:rPr>
-              <w:t>/</w:t>
-            </w:r>
-            <w:proofErr w:type="spellStart"/>
-            <w:r>
-              <w:rPr>
-                <w:rStyle w:val="s1"/>
-                <w:lang w:val="en-US"/>
-              </w:rPr>
-              <w:t>WordMat</w:t>
-            </w:r>
-            <w:proofErr w:type="spellEnd"/>
-            <w:r>
-              <w:rPr>
-                <w:rStyle w:val="s1"/>
-                <w:lang w:val="en-US"/>
-              </w:rPr>
-              <w:t>/</w:t>
-            </w:r>
-          </w:p>
-          <w:p>
-            <w:pPr>
-              <w:rPr>
-                <w:lang w:val="en-US"/>
-              </w:rPr>
-            </w:pPr>
           </w:p>
         </w:tc>
         <w:tc>
@@ -233,72 +268,18 @@
           <w:p>
             <w:pPr>
               <w:rPr>
-                <w:lang w:val="en-US"/>
-              </w:rPr>
-            </w:pPr>
-            <w:r>
-              <w:rPr>
-                <w:lang w:val="en-US"/>
-              </w:rPr>
-              <w:t>Holds most files.</w:t>
-            </w:r>
-          </w:p>
-          <w:p>
-            <w:pPr>
-              <w:rPr>
-                <w:lang w:val="en-US"/>
-              </w:rPr>
-            </w:pPr>
-            <w:proofErr w:type="spellStart"/>
-            <w:r>
-              <w:rPr>
-                <w:lang w:val="en-US"/>
-              </w:rPr>
-              <w:t>Maxima.app</w:t>
-            </w:r>
-            <w:proofErr w:type="spellEnd"/>
-          </w:p>
-          <w:p>
-            <w:pPr>
-              <w:rPr>
-                <w:lang w:val="en-US"/>
-              </w:rPr>
-            </w:pPr>
-            <w:proofErr w:type="spellStart"/>
-            <w:r>
-              <w:rPr>
-                <w:lang w:val="en-US"/>
-              </w:rPr>
-              <w:t>GnuPlot.app</w:t>
-            </w:r>
-            <w:proofErr w:type="spellEnd"/>
-          </w:p>
-          <w:p>
-            <w:pPr>
-              <w:rPr>
-                <w:lang w:val="en-US"/>
-              </w:rPr>
-            </w:pPr>
-            <w:proofErr w:type="spellStart"/>
-            <w:r>
-              <w:rPr>
-                <w:lang w:val="en-US"/>
-              </w:rPr>
-              <w:t>dylib</w:t>
-            </w:r>
-            <w:proofErr w:type="spellEnd"/>
-          </w:p>
-          <w:p>
-            <w:pPr>
-              <w:rPr>
-                <w:lang w:val="en-US"/>
-              </w:rPr>
-            </w:pPr>
-            <w:r>
-              <w:rPr>
-                <w:lang w:val="en-US"/>
-              </w:rPr>
-              <w:t>Manuals, formulae</w:t>
+                <w:b/>
+                <w:bCs/>
+                <w:lang w:val="en-US"/>
+              </w:rPr>
+            </w:pPr>
+            <w:r>
+              <w:rPr>
+                <w:b/>
+                <w:bCs/>
+                <w:lang w:val="en-US"/>
+              </w:rPr>
+              <w:t>Files</w:t>
             </w:r>
           </w:p>
         </w:tc>
@@ -306,13 +287,12 @@
       <w:tr>
         <w:tc>
           <w:tcPr>
-            <w:tcW w:w="5389" w:type="dxa"/>
+            <w:tcW w:w="5539" w:type="dxa"/>
           </w:tcPr>
           <w:p>
             <w:pPr>
               <w:pStyle w:val="p1"/>
               <w:rPr>
-                <w:rStyle w:val="s1"/>
                 <w:lang w:val="en-US"/>
               </w:rPr>
             </w:pPr>
@@ -335,22 +315,7 @@
                 <w:rStyle w:val="s1"/>
                 <w:lang w:val="en-US"/>
               </w:rPr>
-              <w:t>upport/Microsoft/Office365/</w:t>
-            </w:r>
-          </w:p>
-          <w:p>
-            <w:pPr>
-              <w:pStyle w:val="p1"/>
-              <w:rPr>
-                <w:lang w:val="en-US"/>
-              </w:rPr>
-            </w:pPr>
-            <w:r>
-              <w:rPr>
-                <w:rStyle w:val="s1"/>
-                <w:lang w:val="en-US"/>
-              </w:rPr>
-              <w:t>User</w:t>
+              <w:t>upport/Microsoft/Office365/User</w:t>
             </w:r>
             <w:r>
               <w:rPr>
@@ -435,20 +400,70 @@
               <w:rPr>
                 <w:lang w:val="en-US"/>
               </w:rPr>
-              <w:t>Holds the primary WordMatWinMac.dotm file.</w:t>
-            </w:r>
-          </w:p>
-          <w:p>
-            <w:pPr>
-              <w:rPr>
-                <w:lang w:val="en-US"/>
-              </w:rPr>
-            </w:pPr>
-            <w:r>
-              <w:rPr>
-                <w:lang w:val="en-US"/>
-              </w:rPr>
-              <w:t xml:space="preserve">Removing this file will remove </w:t>
+              <w:t>WordMat.dotm</w:t>
+            </w:r>
+          </w:p>
+          <w:p>
+            <w:pPr>
+              <w:rPr>
+                <w:lang w:val="en-US"/>
+              </w:rPr>
+            </w:pPr>
+            <w:r>
+              <w:rPr>
+                <w:lang w:val="en-US"/>
+              </w:rPr>
+              <w:t>WordMatP.dotm</w:t>
+            </w:r>
+          </w:p>
+          <w:p>
+            <w:pPr>
+              <w:rPr>
+                <w:lang w:val="en-US"/>
+              </w:rPr>
+            </w:pPr>
+            <w:r>
+              <w:rPr>
+                <w:lang w:val="en-US"/>
+              </w:rPr>
+              <w:t>WordMatP2.dotm</w:t>
+            </w:r>
+          </w:p>
+          <w:p>
+            <w:pPr>
+              <w:rPr>
+                <w:lang w:val="en-US"/>
+              </w:rPr>
+            </w:pPr>
+            <w:r>
+              <w:rPr>
+                <w:lang w:val="en-US"/>
+              </w:rPr>
+              <w:t>Removing th</w:t>
+            </w:r>
+            <w:r>
+              <w:rPr>
+                <w:lang w:val="en-US"/>
+              </w:rPr>
+              <w:t>ese</w:t>
+            </w:r>
+            <w:r>
+              <w:rPr>
+                <w:lang w:val="en-US"/>
+              </w:rPr>
+              <w:t xml:space="preserve"> file</w:t>
+            </w:r>
+            <w:r>
+              <w:rPr>
+                <w:lang w:val="en-US"/>
+              </w:rPr>
+              <w:t>s</w:t>
+            </w:r>
+            <w:r>
+              <w:rPr>
+                <w:lang w:val="en-US"/>
+              </w:rPr>
+              <w:t xml:space="preserve"> will remove </w:t>
             </w:r>
             <w:proofErr w:type="spellStart"/>
             <w:r>
@@ -470,7 +485,7 @@
       <w:tr>
         <w:tc>
           <w:tcPr>
-            <w:tcW w:w="5389" w:type="dxa"/>
+            <w:tcW w:w="5539" w:type="dxa"/>
           </w:tcPr>
           <w:p>
             <w:pPr>
@@ -484,7 +499,28 @@
                 <w:rStyle w:val="s1"/>
                 <w:lang w:val="en-US"/>
               </w:rPr>
-              <w:t>~/Library/Containers/</w:t>
+              <w:t>/Library/Application</w:t>
+            </w:r>
+            <w:r>
+              <w:rPr>
+                <w:rStyle w:val="s1"/>
+                <w:lang w:val="en-US"/>
+              </w:rPr>
+              <w:t xml:space="preserve"> S</w:t>
+            </w:r>
+            <w:r>
+              <w:rPr>
+                <w:rStyle w:val="s1"/>
+                <w:lang w:val="en-US"/>
+              </w:rPr>
+              <w:t>upport/Microsoft/Office365/User</w:t>
+            </w:r>
+            <w:r>
+              <w:rPr>
+                <w:rStyle w:val="s1"/>
+                <w:lang w:val="en-US"/>
+              </w:rPr>
+              <w:t xml:space="preserve"> </w:t>
             </w:r>
             <w:proofErr w:type="spellStart"/>
             <w:r>
@@ -492,7 +528,14 @@
                 <w:rStyle w:val="s1"/>
                 <w:lang w:val="en-US"/>
               </w:rPr>
-              <w:t>com.microsoft.word</w:t>
+              <w:t>Content.localiz</w:t>
+            </w:r>
+            <w:r>
+              <w:rPr>
+                <w:rStyle w:val="s1"/>
+                <w:lang w:val="en-US"/>
+              </w:rPr>
+              <w:t>ed</w:t>
             </w:r>
             <w:proofErr w:type="spellEnd"/>
             <w:r>
@@ -500,7 +543,7 @@
                 <w:rStyle w:val="s1"/>
                 <w:lang w:val="en-US"/>
               </w:rPr>
-              <w:t>/Data/</w:t>
+              <w:t>/Add-</w:t>
             </w:r>
             <w:proofErr w:type="spellStart"/>
             <w:r>
@@ -508,21 +551,38 @@
                 <w:rStyle w:val="s1"/>
                 <w:lang w:val="en-US"/>
               </w:rPr>
+              <w:t>Ins.localized</w:t>
+            </w:r>
+            <w:proofErr w:type="spellEnd"/>
+            <w:r>
+              <w:rPr>
+                <w:rStyle w:val="s1"/>
+                <w:lang w:val="en-US"/>
+              </w:rPr>
+              <w:t>/</w:t>
+            </w:r>
+            <w:proofErr w:type="spellStart"/>
+            <w:r>
+              <w:rPr>
+                <w:rStyle w:val="s1"/>
+                <w:lang w:val="en-US"/>
+              </w:rPr>
               <w:t>WordMat</w:t>
             </w:r>
             <w:proofErr w:type="spellEnd"/>
+            <w:r>
+              <w:rPr>
+                <w:rStyle w:val="s1"/>
+                <w:lang w:val="en-US"/>
+              </w:rPr>
+              <w:t>/</w:t>
+            </w:r>
           </w:p>
           <w:p>
             <w:pPr>
               <w:pStyle w:val="p1"/>
               <w:rPr>
-                <w:lang w:val="en-US"/>
-              </w:rPr>
-            </w:pPr>
-          </w:p>
-          <w:p>
-            <w:pPr>
-              <w:rPr>
+                <w:rStyle w:val="s1"/>
                 <w:lang w:val="en-US"/>
               </w:rPr>
             </w:pPr>
@@ -542,7 +602,120 @@
               <w:rPr>
                 <w:lang w:val="en-US"/>
               </w:rPr>
-              <w:t>Holds temporary files and backup files</w:t>
+              <w:t>S</w:t>
+            </w:r>
+            <w:r>
+              <w:rPr>
+                <w:lang w:val="en-US"/>
+              </w:rPr>
+              <w:t>ubfolders</w:t>
+            </w:r>
+            <w:r>
+              <w:rPr>
+                <w:lang w:val="en-US"/>
+              </w:rPr>
+              <w:t xml:space="preserve"> and all files within:</w:t>
+            </w:r>
+          </w:p>
+          <w:p>
+            <w:pPr>
+              <w:rPr>
+                <w:lang w:val="en-US"/>
+              </w:rPr>
+            </w:pPr>
+            <w:r>
+              <w:rPr>
+                <w:lang w:val="en-US"/>
+              </w:rPr>
+              <w:t xml:space="preserve">  </w:t>
+            </w:r>
+            <w:proofErr w:type="spellStart"/>
+            <w:r>
+              <w:rPr>
+                <w:lang w:val="en-US"/>
+              </w:rPr>
+              <w:t>MaximaWM</w:t>
+            </w:r>
+            <w:proofErr w:type="spellEnd"/>
+          </w:p>
+          <w:p>
+            <w:pPr>
+              <w:rPr>
+                <w:lang w:val="en-US"/>
+              </w:rPr>
+            </w:pPr>
+            <w:r>
+              <w:rPr>
+                <w:lang w:val="en-US"/>
+              </w:rPr>
+              <w:t xml:space="preserve">  </w:t>
+            </w:r>
+            <w:proofErr w:type="spellStart"/>
+            <w:r>
+              <w:rPr>
+                <w:lang w:val="en-US"/>
+              </w:rPr>
+              <w:t>Geogebra</w:t>
+            </w:r>
+            <w:proofErr w:type="spellEnd"/>
+            <w:r>
+              <w:rPr>
+                <w:lang w:val="en-US"/>
+              </w:rPr>
+              <w:t>-math-apps</w:t>
+            </w:r>
+          </w:p>
+          <w:p>
+            <w:pPr>
+              <w:rPr>
+                <w:lang w:val="en-US"/>
+              </w:rPr>
+            </w:pPr>
+            <w:r>
+              <w:rPr>
+                <w:lang w:val="en-US"/>
+              </w:rPr>
+              <w:t xml:space="preserve">  </w:t>
+            </w:r>
+            <w:r>
+              <w:rPr>
+                <w:lang w:val="en-US"/>
+              </w:rPr>
+              <w:t>Excel</w:t>
+            </w:r>
+          </w:p>
+          <w:p>
+            <w:pPr>
+              <w:rPr>
+                <w:lang w:val="en-US"/>
+              </w:rPr>
+            </w:pPr>
+            <w:r>
+              <w:rPr>
+                <w:lang w:val="en-US"/>
+              </w:rPr>
+              <w:t xml:space="preserve">  </w:t>
+            </w:r>
+            <w:proofErr w:type="spellStart"/>
+            <w:r>
+              <w:rPr>
+                <w:lang w:val="en-US"/>
+              </w:rPr>
+              <w:t>WordDocs</w:t>
+            </w:r>
+            <w:proofErr w:type="spellEnd"/>
+          </w:p>
+          <w:p>
+            <w:pPr>
+              <w:rPr>
+                <w:lang w:val="en-US"/>
+              </w:rPr>
+            </w:pPr>
+            <w:r>
+              <w:rPr>
+                <w:lang w:val="en-US"/>
+              </w:rPr>
+              <w:t>Removing these files will free up most space</w:t>
             </w:r>
           </w:p>
         </w:tc>
@@ -550,7 +723,7 @@
       <w:tr>
         <w:tc>
           <w:tcPr>
-            <w:tcW w:w="5389" w:type="dxa"/>
+            <w:tcW w:w="5539" w:type="dxa"/>
           </w:tcPr>
           <w:p>
             <w:pPr>
@@ -601,12 +774,6 @@
                 <w:lang w:val="en-US"/>
               </w:rPr>
             </w:pPr>
-            <w:r>
-              <w:rPr>
-                <w:lang w:val="en-US"/>
-              </w:rPr>
-              <w:t xml:space="preserve">Holds one file: </w:t>
-            </w:r>
             <w:proofErr w:type="spellStart"/>
             <w:r>
               <w:rPr>
@@ -621,7 +788,7 @@
       <w:tr>
         <w:tc>
           <w:tcPr>
-            <w:tcW w:w="5389" w:type="dxa"/>
+            <w:tcW w:w="5539" w:type="dxa"/>
           </w:tcPr>
           <w:p>
             <w:pPr>
@@ -636,15 +803,42 @@
                 <w:rStyle w:val="s1"/>
                 <w:lang w:val="en-US"/>
               </w:rPr>
-              <w:t>/Applications/</w:t>
+              <w:t>/</w:t>
             </w:r>
             <w:proofErr w:type="spellStart"/>
             <w:r>
               <w:rPr>
                 <w:rStyle w:val="s1"/>
-                <w:lang w:val="en-US"/>
-              </w:rPr>
-              <w:t>WordMat</w:t>
+              </w:rPr>
+              <w:t>opt</w:t>
+            </w:r>
+            <w:proofErr w:type="spellEnd"/>
+            <w:r>
+              <w:rPr>
+                <w:rStyle w:val="s1"/>
+              </w:rPr>
+              <w:t>/</w:t>
+            </w:r>
+            <w:proofErr w:type="spellStart"/>
+            <w:r>
+              <w:rPr>
+                <w:rStyle w:val="s1"/>
+              </w:rPr>
+              <w:t>local</w:t>
+            </w:r>
+            <w:proofErr w:type="spellEnd"/>
+            <w:r>
+              <w:rPr>
+                <w:rStyle w:val="s1"/>
+              </w:rPr>
+              <w:t>/</w:t>
+            </w:r>
+            <w:proofErr w:type="spellStart"/>
+            <w:r>
+              <w:rPr>
+                <w:rStyle w:val="s1"/>
+              </w:rPr>
+              <w:t>lib</w:t>
             </w:r>
             <w:proofErr w:type="spellEnd"/>
           </w:p>
@@ -663,6 +857,235 @@
               <w:rPr>
                 <w:lang w:val="en-US"/>
               </w:rPr>
+              <w:t>Libzstd.1.5.</w:t>
+            </w:r>
+            <w:proofErr w:type="gramStart"/>
+            <w:r>
+              <w:rPr>
+                <w:lang w:val="en-US"/>
+              </w:rPr>
+              <w:t>1.dylib</w:t>
+            </w:r>
+            <w:proofErr w:type="gramEnd"/>
+          </w:p>
+          <w:p>
+            <w:pPr>
+              <w:rPr>
+                <w:lang w:val="en-US"/>
+              </w:rPr>
+            </w:pPr>
+            <w:r>
+              <w:rPr>
+                <w:lang w:val="en-US"/>
+              </w:rPr>
+              <w:t>Libzstd.</w:t>
+            </w:r>
+            <w:proofErr w:type="gramStart"/>
+            <w:r>
+              <w:rPr>
+                <w:lang w:val="en-US"/>
+              </w:rPr>
+              <w:t>1.dylib</w:t>
+            </w:r>
+            <w:proofErr w:type="gramEnd"/>
+          </w:p>
+        </w:tc>
+      </w:tr>
+      <w:tr>
+        <w:tc>
+          <w:tcPr>
+            <w:tcW w:w="5539" w:type="dxa"/>
+          </w:tcPr>
+          <w:p>
+            <w:pPr>
+              <w:pStyle w:val="p1"/>
+              <w:rPr>
+                <w:rStyle w:val="s1"/>
+                <w:lang w:val="en-US"/>
+              </w:rPr>
+            </w:pPr>
+            <w:r>
+              <w:rPr>
+                <w:rStyle w:val="s1"/>
+                <w:lang w:val="en-US"/>
+              </w:rPr>
+              <w:t>/l</w:t>
+            </w:r>
+            <w:proofErr w:type="spellStart"/>
+            <w:r>
+              <w:rPr>
+                <w:rStyle w:val="s1"/>
+              </w:rPr>
+              <w:t>ibrary</w:t>
+            </w:r>
+            <w:proofErr w:type="spellEnd"/>
+            <w:r>
+              <w:rPr>
+                <w:rStyle w:val="s1"/>
+              </w:rPr>
+              <w:t>/fonts/</w:t>
+            </w:r>
+          </w:p>
+        </w:tc>
+        <w:tc>
+          <w:tcPr>
+            <w:tcW w:w="4573" w:type="dxa"/>
+          </w:tcPr>
+          <w:p>
+            <w:pPr>
+              <w:rPr>
+                <w:lang w:val="en-US"/>
+              </w:rPr>
+            </w:pPr>
+            <w:r>
+              <w:rPr>
+                <w:lang w:val="en-US"/>
+              </w:rPr>
+              <w:t>Latinmodern-math.otf</w:t>
+            </w:r>
+          </w:p>
+          <w:p>
+            <w:pPr>
+              <w:rPr>
+                <w:lang w:val="en-US"/>
+              </w:rPr>
+            </w:pPr>
+            <w:r>
+              <w:rPr>
+                <w:lang w:val="en-US"/>
+              </w:rPr>
+              <w:t>Lmroman12-regular.otf</w:t>
+            </w:r>
+          </w:p>
+        </w:tc>
+      </w:tr>
+      <w:tr>
+        <w:tc>
+          <w:tcPr>
+            <w:tcW w:w="5539" w:type="dxa"/>
+          </w:tcPr>
+          <w:p>
+            <w:pPr>
+              <w:pStyle w:val="p1"/>
+              <w:rPr>
+                <w:lang w:val="en-US"/>
+              </w:rPr>
+            </w:pPr>
+            <w:r>
+              <w:rPr>
+                <w:rStyle w:val="s1"/>
+                <w:lang w:val="en-US"/>
+              </w:rPr>
+              <w:t>~/Library/Containers/</w:t>
+            </w:r>
+            <w:proofErr w:type="spellStart"/>
+            <w:r>
+              <w:rPr>
+                <w:rStyle w:val="s1"/>
+                <w:lang w:val="en-US"/>
+              </w:rPr>
+              <w:t>com.microsoft.word</w:t>
+            </w:r>
+            <w:proofErr w:type="spellEnd"/>
+            <w:r>
+              <w:rPr>
+                <w:rStyle w:val="s1"/>
+                <w:lang w:val="en-US"/>
+              </w:rPr>
+              <w:t>/Data/</w:t>
+            </w:r>
+            <w:proofErr w:type="spellStart"/>
+            <w:r>
+              <w:rPr>
+                <w:rStyle w:val="s1"/>
+                <w:lang w:val="en-US"/>
+              </w:rPr>
+              <w:t>WordMat</w:t>
+            </w:r>
+            <w:proofErr w:type="spellEnd"/>
+          </w:p>
+          <w:p>
+            <w:pPr>
+              <w:pStyle w:val="p1"/>
+              <w:rPr>
+                <w:lang w:val="en-US"/>
+              </w:rPr>
+            </w:pPr>
+          </w:p>
+          <w:p>
+            <w:pPr>
+              <w:pStyle w:val="p1"/>
+              <w:rPr>
+                <w:rStyle w:val="s1"/>
+                <w:lang w:val="en-US"/>
+              </w:rPr>
+            </w:pPr>
+          </w:p>
+        </w:tc>
+        <w:tc>
+          <w:tcPr>
+            <w:tcW w:w="4573" w:type="dxa"/>
+          </w:tcPr>
+          <w:p>
+            <w:pPr>
+              <w:rPr>
+                <w:lang w:val="en-US"/>
+              </w:rPr>
+            </w:pPr>
+            <w:r>
+              <w:rPr>
+                <w:lang w:val="en-US"/>
+              </w:rPr>
+              <w:t>Holds temporary files and backup files</w:t>
+            </w:r>
+          </w:p>
+        </w:tc>
+      </w:tr>
+      <w:tr>
+        <w:tc>
+          <w:tcPr>
+            <w:tcW w:w="5539" w:type="dxa"/>
+          </w:tcPr>
+          <w:p>
+            <w:pPr>
+              <w:pStyle w:val="p1"/>
+              <w:rPr>
+                <w:rStyle w:val="s1"/>
+                <w:lang w:val="en-US"/>
+              </w:rPr>
+            </w:pPr>
+            <w:r>
+              <w:rPr>
+                <w:rStyle w:val="s1"/>
+                <w:lang w:val="en-US"/>
+              </w:rPr>
+              <w:t>/Applications/</w:t>
+            </w:r>
+            <w:proofErr w:type="spellStart"/>
+            <w:r>
+              <w:rPr>
+                <w:rStyle w:val="s1"/>
+                <w:lang w:val="en-US"/>
+              </w:rPr>
+              <w:t>WordMat</w:t>
+            </w:r>
+            <w:proofErr w:type="spellEnd"/>
+          </w:p>
+        </w:tc>
+        <w:tc>
+          <w:tcPr>
+            <w:tcW w:w="4573" w:type="dxa"/>
+          </w:tcPr>
+          <w:p>
+            <w:pPr>
+              <w:rPr>
+                <w:lang w:val="en-US"/>
+              </w:rPr>
+            </w:pPr>
+            <w:r>
+              <w:rPr>
+                <w:lang w:val="en-US"/>
+              </w:rPr>
               <w:t>Holds this file and uninstall script to uninstall the above files</w:t>
             </w:r>
           </w:p>
@@ -682,46 +1105,6 @@
           <w:lang w:val="en-US"/>
         </w:rPr>
       </w:pPr>
-      <w:r>
-        <w:rPr>
-          <w:lang w:val="en-US"/>
-        </w:rPr>
-        <w:t>To uninstall delete the folder</w:t>
-      </w:r>
-      <w:r>
-        <w:rPr>
-          <w:lang w:val="en-US"/>
-        </w:rPr>
-        <w:t xml:space="preserve">s mentioned above or </w:t>
-      </w:r>
-      <w:r>
-        <w:rPr>
-          <w:lang w:val="en-US"/>
-        </w:rPr>
-        <w:t xml:space="preserve">Run the </w:t>
-      </w:r>
-      <w:proofErr w:type="spellStart"/>
-      <w:r>
-        <w:rPr>
-          <w:lang w:val="en-US"/>
-        </w:rPr>
-        <w:t>uninstallscript</w:t>
-      </w:r>
-      <w:proofErr w:type="spellEnd"/>
-      <w:r>
-        <w:rPr>
-          <w:lang w:val="en-US"/>
-        </w:rPr>
-        <w:t xml:space="preserve"> </w:t>
-      </w:r>
-      <w:r>
-        <w:rPr>
-          <w:lang w:val="en-US"/>
-        </w:rPr>
-        <w:t>in applications/WordMat</w:t>
-      </w:r>
-      <w:bookmarkStart w:id="0" w:name="_GoBack"/>
-      <w:bookmarkEnd w:id="0"/>
     </w:p>
     <w:sectPr>
       <w:pgSz w:w="12240" w:h="15840"/>
@@ -733,8 +1116,105 @@
 </w:document>
 </file>
 
+<file path=word/numbering.xml><?xml version="1.0" encoding="utf-8"?>
+<w:numbering xmlns:wpc="http://schemas.microsoft.com/office/word/2010/wordprocessingCanvas" xmlns:cx="http://schemas.microsoft.com/office/drawing/2014/chartex" xmlns:cx1="http://schemas.microsoft.com/office/drawing/2015/9/8/chartex" xmlns:cx2="http://schemas.microsoft.com/office/drawing/2015/10/21/chartex" xmlns:cx3="http://schemas.microsoft.com/office/drawing/2016/5/9/chartex" xmlns:cx4="http://schemas.microsoft.com/office/drawing/2016/5/10/chartex" xmlns:cx5="http://schemas.microsoft.com/office/drawing/2016/5/11/chartex" xmlns:cx6="http://schemas.microsoft.com/office/drawing/2016/5/12/chartex" xmlns:cx7="http://schemas.microsoft.com/office/drawing/2016/5/13/chartex" xmlns:cx8="http://schemas.microsoft.com/office/drawing/2016/5/14/chartex" xmlns:mc="http://schemas.openxmlformats.org/markup-compatibility/2006" xmlns:aink="http://schemas.microsoft.com/office/drawing/2016/ink" xmlns:am3d="http://schemas.microsoft.com/office/drawing/2017/model3d" xmlns:o="urn:schemas-microsoft-com:office:office" xmlns:oel="http://schemas.microsoft.com/office/2019/extlst" xmlns:r="http://schemas.openxmlformats.org/officeDocument/2006/relationships" xmlns:m="http://schemas.openxmlformats.org/officeDocument/2006/math" xmlns:v="urn:schemas-microsoft-com:vml" xmlns:wp14="http://schemas.microsoft.com/office/word/2010/wordprocessingDrawing" xmlns:wp="http://schemas.openxmlformats.org/drawingml/2006/wordprocessingDrawing" xmlns:w10="urn:schemas-microsoft-com:office:word" xmlns:w="http://schemas.openxmlformats.org/wordprocessingml/2006/main" xmlns:w14="http://schemas.microsoft.com/office/word/2010/wordml" xmlns:w15="http://schemas.microsoft.com/office/word/2012/wordml" xmlns:w16cex="http://schemas.microsoft.com/office/word/2018/wordml/cex" xmlns:w16cid="http://schemas.microsoft.com/office/word/2016/wordml/cid" xmlns:w16="http://schemas.microsoft.com/office/word/2018/wordml" xmlns:w16sdtdh="http://schemas.microsoft.com/office/word/2020/wordml/sdtdatahash" xmlns:w16se="http://schemas.microsoft.com/office/word/2015/wordml/symex" xmlns:wpg="http://schemas.microsoft.com/office/word/2010/wordprocessingGroup" xmlns:wpi="http://schemas.microsoft.com/office/word/2010/wordprocessingInk" xmlns:wne="http://schemas.microsoft.com/office/word/2006/wordml" xmlns:wps="http://schemas.microsoft.com/office/word/2010/wordprocessingShape" mc:Ignorable="w14 w15 w16se w16cid w16 w16cex w16sdtdh wp14">
+  <w:abstractNum w:abstractNumId="0" w15:restartNumberingAfterBreak="0">
+    <w:nsid w:val="380439D2"/>
+    <w:multiLevelType w:val="hybridMultilevel"/>
+    <w:tmpl w:val="D328465C"/>
+    <w:lvl w:ilvl="0" w:tplc="0406000F">
+      <w:start w:val="1"/>
+      <w:numFmt w:val="decimal"/>
+      <w:lvlText w:val="%1."/>
+      <w:lvlJc w:val="left"/>
+      <w:pPr>
+        <w:ind w:left="720" w:hanging="360"/>
+      </w:pPr>
+      <w:rPr>
+        <w:rFonts w:hint="default"/>
+      </w:rPr>
+    </w:lvl>
+    <w:lvl w:ilvl="1" w:tplc="04060019" w:tentative="1">
+      <w:start w:val="1"/>
+      <w:numFmt w:val="lowerLetter"/>
+      <w:lvlText w:val="%2."/>
+      <w:lvlJc w:val="left"/>
+      <w:pPr>
+        <w:ind w:left="1440" w:hanging="360"/>
+      </w:pPr>
+    </w:lvl>
+    <w:lvl w:ilvl="2" w:tplc="0406001B" w:tentative="1">
+      <w:start w:val="1"/>
+      <w:numFmt w:val="lowerRoman"/>
+      <w:lvlText w:val="%3."/>
+      <w:lvlJc w:val="right"/>
+      <w:pPr>
+        <w:ind w:left="2160" w:hanging="180"/>
+      </w:pPr>
+    </w:lvl>
+    <w:lvl w:ilvl="3" w:tplc="0406000F" w:tentative="1">
+      <w:start w:val="1"/>
+      <w:numFmt w:val="decimal"/>
+      <w:lvlText w:val="%4."/>
+      <w:lvlJc w:val="left"/>
+      <w:pPr>
+        <w:ind w:left="2880" w:hanging="360"/>
+      </w:pPr>
+    </w:lvl>
+    <w:lvl w:ilvl="4" w:tplc="04060019" w:tentative="1">
+      <w:start w:val="1"/>
+      <w:numFmt w:val="lowerLetter"/>
+      <w:lvlText w:val="%5."/>
+      <w:lvlJc w:val="left"/>
+      <w:pPr>
+        <w:ind w:left="3600" w:hanging="360"/>
+      </w:pPr>
+    </w:lvl>
+    <w:lvl w:ilvl="5" w:tplc="0406001B" w:tentative="1">
+      <w:start w:val="1"/>
+      <w:numFmt w:val="lowerRoman"/>
+      <w:lvlText w:val="%6."/>
+      <w:lvlJc w:val="right"/>
+      <w:pPr>
+        <w:ind w:left="4320" w:hanging="180"/>
+      </w:pPr>
+    </w:lvl>
+    <w:lvl w:ilvl="6" w:tplc="0406000F" w:tentative="1">
+      <w:start w:val="1"/>
+      <w:numFmt w:val="decimal"/>
+      <w:lvlText w:val="%7."/>
+      <w:lvlJc w:val="left"/>
+      <w:pPr>
+        <w:ind w:left="5040" w:hanging="360"/>
+      </w:pPr>
+    </w:lvl>
+    <w:lvl w:ilvl="7" w:tplc="04060019" w:tentative="1">
+      <w:start w:val="1"/>
+      <w:numFmt w:val="lowerLetter"/>
+      <w:lvlText w:val="%8."/>
+      <w:lvlJc w:val="left"/>
+      <w:pPr>
+        <w:ind w:left="5760" w:hanging="360"/>
+      </w:pPr>
+    </w:lvl>
+    <w:lvl w:ilvl="8" w:tplc="0406001B" w:tentative="1">
+      <w:start w:val="1"/>
+      <w:numFmt w:val="lowerRoman"/>
+      <w:lvlText w:val="%9."/>
+      <w:lvlJc w:val="right"/>
+      <w:pPr>
+        <w:ind w:left="6480" w:hanging="180"/>
+      </w:pPr>
+    </w:lvl>
+  </w:abstractNum>
+  <w:num w:numId="1" w16cid:durableId="1138456706">
+    <w:abstractNumId w:val="0"/>
+  </w:num>
+</w:numbering>
+</file>
+
 <file path=word/styles.xml><?xml version="1.0" encoding="utf-8"?>
-<w:styles xmlns:mc="http://schemas.openxmlformats.org/markup-compatibility/2006" xmlns:r="http://schemas.openxmlformats.org/officeDocument/2006/relationships" xmlns:w="http://schemas.openxmlformats.org/wordprocessingml/2006/main" xmlns:w14="http://schemas.microsoft.com/office/word/2010/wordml" xmlns:w15="http://schemas.microsoft.com/office/word/2012/wordml" xmlns:w16cex="http://schemas.microsoft.com/office/word/2018/wordml/cex" xmlns:w16cid="http://schemas.microsoft.com/office/word/2016/wordml/cid" xmlns:w16="http://schemas.microsoft.com/office/word/2018/wordml" xmlns:w16se="http://schemas.microsoft.com/office/word/2015/wordml/symex" mc:Ignorable="w14 w15 w16se w16cid w16 w16cex">
+<w:styles xmlns:mc="http://schemas.openxmlformats.org/markup-compatibility/2006" xmlns:r="http://schemas.openxmlformats.org/officeDocument/2006/relationships" xmlns:w="http://schemas.openxmlformats.org/wordprocessingml/2006/main" xmlns:w14="http://schemas.microsoft.com/office/word/2010/wordml" xmlns:w15="http://schemas.microsoft.com/office/word/2012/wordml" xmlns:w16cex="http://schemas.microsoft.com/office/word/2018/wordml/cex" xmlns:w16cid="http://schemas.microsoft.com/office/word/2016/wordml/cid" xmlns:w16="http://schemas.microsoft.com/office/word/2018/wordml" xmlns:w16sdtdh="http://schemas.microsoft.com/office/word/2020/wordml/sdtdatahash" xmlns:w16se="http://schemas.microsoft.com/office/word/2015/wordml/symex" mc:Ignorable="w14 w15 w16se w16cid w16 w16cex w16sdtdh">
   <w:docDefaults>
     <w:rPrDefault>
       <w:rPr>
@@ -1014,11 +1494,6 @@
     <w:lsdException w:name="Book Title" w:uiPriority="33" w:qFormat="1"/>
     <w:lsdException w:name="Bibliography" w:semiHidden="1" w:uiPriority="37" w:unhideWhenUsed="1"/>
     <w:lsdException w:name="TOC Heading" w:semiHidden="1" w:uiPriority="39" w:unhideWhenUsed="1" w:qFormat="1"/>
-    <w:lsdException w:name="Plain Table 5" w:semiHidden="1" w:unhideWhenUsed="1"/>
-    <w:lsdException w:name="Grid Table Light" w:semiHidden="1" w:unhideWhenUsed="1"/>
-    <w:lsdException w:name="Grid Table 1 Light" w:semiHidden="1" w:unhideWhenUsed="1"/>
-    <w:lsdException w:name="Grid Table 2" w:semiHidden="1" w:unhideWhenUsed="1"/>
-    <w:lsdException w:name="Grid Table 3" w:semiHidden="1" w:unhideWhenUsed="1"/>
     <w:lsdException w:name="Grid Table 4" w:uiPriority="49"/>
     <w:lsdException w:name="Grid Table 5 Dark" w:uiPriority="50"/>
     <w:lsdException w:name="Grid Table 6 Colorful" w:uiPriority="51"/>
@@ -1220,6 +1695,52 @@
         <w:insideV w:val="single" w:sz="4" w:space="0" w:color="auto"/>
       </w:tblBorders>
     </w:tblPr>
+  </w:style>
+  <w:style w:type="character" w:styleId="Hyperlink">
+    <w:name w:val="Hyperlink"/>
+    <w:basedOn w:val="Standardskrifttypeiafsnit"/>
+    <w:uiPriority w:val="99"/>
+    <w:unhideWhenUsed/>
+    <w:rsid w:val="006D7D9E"/>
+    <w:rPr>
+      <w:color w:val="0563C1" w:themeColor="hyperlink"/>
+      <w:u w:val="single"/>
+    </w:rPr>
+  </w:style>
+  <w:style w:type="character" w:styleId="Ulstomtale">
+    <w:name w:val="Unresolved Mention"/>
+    <w:basedOn w:val="Standardskrifttypeiafsnit"/>
+    <w:uiPriority w:val="99"/>
+    <w:semiHidden/>
+    <w:unhideWhenUsed/>
+    <w:rsid w:val="006D7D9E"/>
+    <w:rPr>
+      <w:color w:val="605E5C"/>
+      <w:shd w:val="clear" w:color="auto" w:fill="E1DFDD"/>
+    </w:rPr>
+  </w:style>
+  <w:style w:type="character" w:styleId="BesgtLink">
+    <w:name w:val="FollowedHyperlink"/>
+    <w:basedOn w:val="Standardskrifttypeiafsnit"/>
+    <w:uiPriority w:val="99"/>
+    <w:semiHidden/>
+    <w:unhideWhenUsed/>
+    <w:rsid w:val="005A4E0F"/>
+    <w:rPr>
+      <w:color w:val="954F72" w:themeColor="followedHyperlink"/>
+      <w:u w:val="single"/>
+    </w:rPr>
+  </w:style>
+  <w:style w:type="paragraph" w:styleId="Listeafsnit">
+    <w:name w:val="List Paragraph"/>
+    <w:basedOn w:val="Normal"/>
+    <w:uiPriority w:val="34"/>
+    <w:qFormat/>
+    <w:rsid w:val="005A4E0F"/>
+    <w:pPr>
+      <w:ind w:left="720"/>
+      <w:contextualSpacing/>
+    </w:pPr>
   </w:style>
 </w:styles>
 </file>

</xml_diff>